<commit_message>
start writing intro of final report
</commit_message>
<xml_diff>
--- a/papers/report/ync-latex-capstone-master/titlepage.docx
+++ b/papers/report/ync-latex-capstone-master/titlepage.docx
@@ -29,21 +29,11 @@
           <w:sz w:val="52"/>
           <w:szCs w:val="52"/>
         </w:rPr>
-        <w:t>APPLYING EXPLAINABLE AI TECHNIQUES ON THE APP-350 CORPUS</w:t>
-      </w:r>
-      <w:r>
-        <w:rPr>
-          <w:rFonts w:ascii="Times New Roman" w:hAnsi="Times New Roman" w:cs="Times New Roman"/>
-          <w:b/>
-          <w:sz w:val="52"/>
-          <w:szCs w:val="52"/>
-        </w:rPr>
-        <w:t xml:space="preserve"> </w:t>
+        <w:t>TRANSPARENCY IN THE MACHINE: APPLYING &amp; EVALUATING EXPLAINABLE AI TECHNIQUES IN LEGAL DECISION MAKING</w:t>
       </w:r>
     </w:p>
     <w:p>
       <w:pPr>
-        <w:jc w:val="center"/>
         <w:rPr>
           <w:rFonts w:ascii="Times New Roman" w:hAnsi="Times New Roman" w:cs="Times New Roman"/>
           <w:b/>
@@ -54,6 +44,7 @@
     </w:p>
     <w:p>
       <w:pPr>
+        <w:jc w:val="center"/>
         <w:rPr>
           <w:rFonts w:ascii="Times New Roman" w:hAnsi="Times New Roman" w:cs="Times New Roman"/>
           <w:b/>
@@ -72,6 +63,15 @@
           <w:szCs w:val="44"/>
         </w:rPr>
       </w:pPr>
+      <w:r>
+        <w:rPr>
+          <w:rFonts w:ascii="Times New Roman" w:hAnsi="Times New Roman" w:cs="Times New Roman"/>
+          <w:b/>
+          <w:sz w:val="44"/>
+          <w:szCs w:val="44"/>
+        </w:rPr>
+        <w:t>TRISTAN KOH LY WEY</w:t>
+      </w:r>
     </w:p>
     <w:p>
       <w:pPr>
@@ -83,15 +83,17 @@
           <w:szCs w:val="44"/>
         </w:rPr>
       </w:pPr>
-      <w:r>
+    </w:p>
+    <w:p>
+      <w:pPr>
+        <w:jc w:val="center"/>
         <w:rPr>
           <w:rFonts w:ascii="Times New Roman" w:hAnsi="Times New Roman" w:cs="Times New Roman"/>
           <w:b/>
           <w:sz w:val="44"/>
           <w:szCs w:val="44"/>
         </w:rPr>
-        <w:t>TRISTAN KOH LY WEY</w:t>
-      </w:r>
+      </w:pPr>
     </w:p>
     <w:p>
       <w:pPr>
@@ -99,20 +101,169 @@
         <w:rPr>
           <w:rFonts w:ascii="Times New Roman" w:hAnsi="Times New Roman" w:cs="Times New Roman"/>
           <w:b/>
-          <w:sz w:val="44"/>
-          <w:szCs w:val="44"/>
-        </w:rPr>
-      </w:pPr>
+          <w:sz w:val="40"/>
+          <w:szCs w:val="40"/>
+        </w:rPr>
+      </w:pPr>
+      <w:r>
+        <w:rPr>
+          <w:rFonts w:ascii="Times New Roman" w:hAnsi="Times New Roman" w:cs="Times New Roman"/>
+          <w:b/>
+          <w:sz w:val="40"/>
+          <w:szCs w:val="40"/>
+        </w:rPr>
+        <w:t>Capstone Final Report for</w:t>
+      </w:r>
+      <w:r>
+        <w:rPr>
+          <w:rFonts w:ascii="Times New Roman" w:hAnsi="Times New Roman" w:cs="Times New Roman"/>
+          <w:b/>
+          <w:sz w:val="40"/>
+          <w:szCs w:val="40"/>
+        </w:rPr>
+        <w:t xml:space="preserve"> Yale-NUS</w:t>
+      </w:r>
+      <w:r>
+        <w:rPr>
+          <w:rFonts w:ascii="Times New Roman" w:hAnsi="Times New Roman" w:cs="Times New Roman"/>
+          <w:b/>
+          <w:sz w:val="40"/>
+          <w:szCs w:val="40"/>
+        </w:rPr>
+        <w:t xml:space="preserve"> </w:t>
+      </w:r>
+      <w:r>
+        <w:rPr>
+          <w:rFonts w:ascii="Times New Roman" w:hAnsi="Times New Roman" w:cs="Times New Roman"/>
+          <w:b/>
+          <w:sz w:val="40"/>
+          <w:szCs w:val="40"/>
+        </w:rPr>
+        <w:t>BSc</w:t>
+      </w:r>
+      <w:r>
+        <w:rPr>
+          <w:rFonts w:ascii="Times New Roman" w:hAnsi="Times New Roman" w:cs="Times New Roman"/>
+          <w:b/>
+          <w:sz w:val="40"/>
+          <w:szCs w:val="40"/>
+        </w:rPr>
+        <w:t xml:space="preserve"> </w:t>
+      </w:r>
+      <w:r>
+        <w:rPr>
+          <w:rFonts w:ascii="Times New Roman" w:hAnsi="Times New Roman" w:cs="Times New Roman"/>
+          <w:b/>
+          <w:sz w:val="40"/>
+          <w:szCs w:val="40"/>
+        </w:rPr>
+        <w:t>(</w:t>
+      </w:r>
+      <w:proofErr w:type="spellStart"/>
+      <w:r>
+        <w:rPr>
+          <w:rFonts w:ascii="Times New Roman" w:hAnsi="Times New Roman" w:cs="Times New Roman"/>
+          <w:b/>
+          <w:sz w:val="40"/>
+          <w:szCs w:val="40"/>
+        </w:rPr>
+        <w:t>Hono</w:t>
+      </w:r>
+      <w:r>
+        <w:rPr>
+          <w:rFonts w:ascii="Times New Roman" w:hAnsi="Times New Roman" w:cs="Times New Roman"/>
+          <w:b/>
+          <w:sz w:val="40"/>
+          <w:szCs w:val="40"/>
+        </w:rPr>
+        <w:t>u</w:t>
+      </w:r>
+      <w:r>
+        <w:rPr>
+          <w:rFonts w:ascii="Times New Roman" w:hAnsi="Times New Roman" w:cs="Times New Roman"/>
+          <w:b/>
+          <w:sz w:val="40"/>
+          <w:szCs w:val="40"/>
+        </w:rPr>
+        <w:t>rs</w:t>
+      </w:r>
+      <w:proofErr w:type="spellEnd"/>
+      <w:r>
+        <w:rPr>
+          <w:rFonts w:ascii="Times New Roman" w:hAnsi="Times New Roman" w:cs="Times New Roman"/>
+          <w:b/>
+          <w:sz w:val="40"/>
+          <w:szCs w:val="40"/>
+        </w:rPr>
+        <w:t>) in</w:t>
+      </w:r>
+      <w:r>
+        <w:rPr>
+          <w:rFonts w:ascii="Times New Roman" w:hAnsi="Times New Roman" w:cs="Times New Roman"/>
+          <w:b/>
+          <w:sz w:val="40"/>
+          <w:szCs w:val="40"/>
+        </w:rPr>
+        <w:t xml:space="preserve"> </w:t>
+      </w:r>
+      <w:r>
+        <w:rPr>
+          <w:rFonts w:ascii="Times New Roman" w:hAnsi="Times New Roman" w:cs="Times New Roman"/>
+          <w:b/>
+          <w:sz w:val="40"/>
+          <w:szCs w:val="40"/>
+        </w:rPr>
+        <w:t>Mathematical, Computational and Statistical Sciences</w:t>
+      </w:r>
+      <w:r>
+        <w:rPr>
+          <w:rFonts w:ascii="Times New Roman" w:hAnsi="Times New Roman" w:cs="Times New Roman"/>
+          <w:b/>
+          <w:sz w:val="40"/>
+          <w:szCs w:val="40"/>
+        </w:rPr>
+        <w:t xml:space="preserve"> &amp; LLB (</w:t>
+      </w:r>
+      <w:proofErr w:type="spellStart"/>
+      <w:r>
+        <w:rPr>
+          <w:rFonts w:ascii="Times New Roman" w:hAnsi="Times New Roman" w:cs="Times New Roman"/>
+          <w:b/>
+          <w:sz w:val="40"/>
+          <w:szCs w:val="40"/>
+        </w:rPr>
+        <w:t>Honours</w:t>
+      </w:r>
+      <w:proofErr w:type="spellEnd"/>
+      <w:r>
+        <w:rPr>
+          <w:rFonts w:ascii="Times New Roman" w:hAnsi="Times New Roman" w:cs="Times New Roman"/>
+          <w:b/>
+          <w:sz w:val="40"/>
+          <w:szCs w:val="40"/>
+        </w:rPr>
+        <w:t>) Double Degree Program</w:t>
+      </w:r>
     </w:p>
     <w:p>
       <w:pPr>
-        <w:rPr>
-          <w:rFonts w:ascii="Times New Roman" w:hAnsi="Times New Roman" w:cs="Times New Roman"/>
-          <w:b/>
-          <w:sz w:val="44"/>
-          <w:szCs w:val="44"/>
-        </w:rPr>
-      </w:pPr>
+        <w:jc w:val="center"/>
+        <w:rPr>
+          <w:rFonts w:ascii="Times New Roman" w:hAnsi="Times New Roman" w:cs="Times New Roman"/>
+          <w:b/>
+          <w:sz w:val="40"/>
+          <w:szCs w:val="40"/>
+        </w:rPr>
+      </w:pPr>
+      <w:r>
+        <w:rPr>
+          <w:rFonts w:ascii="Times New Roman" w:hAnsi="Times New Roman" w:cs="Times New Roman"/>
+          <w:b/>
+          <w:sz w:val="40"/>
+          <w:szCs w:val="40"/>
+        </w:rPr>
+        <w:t xml:space="preserve">Supervised by: </w:t>
+      </w:r>
     </w:p>
     <w:p>
       <w:pPr>
@@ -120,135 +271,10 @@
         <w:rPr>
           <w:rFonts w:ascii="Times New Roman" w:hAnsi="Times New Roman" w:cs="Times New Roman"/>
           <w:b/>
-          <w:sz w:val="44"/>
-          <w:szCs w:val="44"/>
-        </w:rPr>
-      </w:pPr>
-    </w:p>
-    <w:p>
-      <w:pPr>
-        <w:jc w:val="center"/>
-        <w:rPr>
-          <w:rFonts w:ascii="Times New Roman" w:hAnsi="Times New Roman" w:cs="Times New Roman"/>
-          <w:b/>
-          <w:sz w:val="40"/>
-          <w:szCs w:val="40"/>
-        </w:rPr>
-      </w:pPr>
-      <w:r>
-        <w:rPr>
-          <w:rFonts w:ascii="Times New Roman" w:hAnsi="Times New Roman" w:cs="Times New Roman"/>
-          <w:b/>
-          <w:sz w:val="40"/>
-          <w:szCs w:val="40"/>
-        </w:rPr>
-        <w:t xml:space="preserve">Capstone Final Report for </w:t>
-      </w:r>
-      <w:r>
-        <w:rPr>
-          <w:rFonts w:ascii="Times New Roman" w:hAnsi="Times New Roman" w:cs="Times New Roman"/>
-          <w:b/>
-          <w:sz w:val="40"/>
-          <w:szCs w:val="40"/>
-        </w:rPr>
-        <w:t>BSc</w:t>
-      </w:r>
-      <w:r>
-        <w:rPr>
-          <w:rFonts w:ascii="Times New Roman" w:hAnsi="Times New Roman" w:cs="Times New Roman"/>
-          <w:b/>
-          <w:sz w:val="40"/>
-          <w:szCs w:val="40"/>
-        </w:rPr>
-        <w:t xml:space="preserve"> </w:t>
-      </w:r>
-      <w:r>
-        <w:rPr>
-          <w:rFonts w:ascii="Times New Roman" w:hAnsi="Times New Roman" w:cs="Times New Roman"/>
-          <w:b/>
-          <w:sz w:val="40"/>
-          <w:szCs w:val="40"/>
-        </w:rPr>
-        <w:t>(</w:t>
-      </w:r>
-      <w:proofErr w:type="spellStart"/>
-      <w:r>
-        <w:rPr>
-          <w:rFonts w:ascii="Times New Roman" w:hAnsi="Times New Roman" w:cs="Times New Roman"/>
-          <w:b/>
-          <w:sz w:val="40"/>
-          <w:szCs w:val="40"/>
-        </w:rPr>
-        <w:t>Hono</w:t>
-      </w:r>
-      <w:r>
-        <w:rPr>
-          <w:rFonts w:ascii="Times New Roman" w:hAnsi="Times New Roman" w:cs="Times New Roman"/>
-          <w:b/>
-          <w:sz w:val="40"/>
-          <w:szCs w:val="40"/>
-        </w:rPr>
-        <w:t>u</w:t>
-      </w:r>
-      <w:r>
-        <w:rPr>
-          <w:rFonts w:ascii="Times New Roman" w:hAnsi="Times New Roman" w:cs="Times New Roman"/>
-          <w:b/>
-          <w:sz w:val="40"/>
-          <w:szCs w:val="40"/>
-        </w:rPr>
-        <w:t>rs</w:t>
-      </w:r>
-      <w:proofErr w:type="spellEnd"/>
-      <w:r>
-        <w:rPr>
-          <w:rFonts w:ascii="Times New Roman" w:hAnsi="Times New Roman" w:cs="Times New Roman"/>
-          <w:b/>
-          <w:sz w:val="40"/>
-          <w:szCs w:val="40"/>
-        </w:rPr>
-        <w:t>) in</w:t>
-      </w:r>
-    </w:p>
-    <w:p>
-      <w:pPr>
-        <w:jc w:val="center"/>
-        <w:rPr>
-          <w:rFonts w:ascii="Times New Roman" w:hAnsi="Times New Roman" w:cs="Times New Roman"/>
-          <w:b/>
-          <w:sz w:val="40"/>
-          <w:szCs w:val="40"/>
-        </w:rPr>
-      </w:pPr>
-      <w:r>
-        <w:rPr>
-          <w:rFonts w:ascii="Times New Roman" w:hAnsi="Times New Roman" w:cs="Times New Roman"/>
-          <w:b/>
-          <w:sz w:val="40"/>
-          <w:szCs w:val="40"/>
-        </w:rPr>
-        <w:t>Mathematical, Computational and Statistical Sciences</w:t>
-      </w:r>
-    </w:p>
-    <w:p>
-      <w:pPr>
-        <w:jc w:val="center"/>
-        <w:rPr>
-          <w:rFonts w:ascii="Times New Roman" w:hAnsi="Times New Roman" w:cs="Times New Roman"/>
-          <w:b/>
-          <w:sz w:val="40"/>
-          <w:szCs w:val="40"/>
-        </w:rPr>
-      </w:pPr>
-      <w:r>
-        <w:rPr>
-          <w:rFonts w:ascii="Times New Roman" w:hAnsi="Times New Roman" w:cs="Times New Roman"/>
-          <w:b/>
-          <w:sz w:val="40"/>
-          <w:szCs w:val="40"/>
-        </w:rPr>
-        <w:t xml:space="preserve">Supervised by: </w:t>
-      </w:r>
+          <w:sz w:val="40"/>
+          <w:szCs w:val="40"/>
+        </w:rPr>
+      </w:pPr>
       <w:r>
         <w:rPr>
           <w:rFonts w:ascii="Times New Roman" w:hAnsi="Times New Roman" w:cs="Times New Roman"/>

</xml_diff>

<commit_message>
update figures for survey results
</commit_message>
<xml_diff>
--- a/papers/report/ync-latex-capstone-master/titlepage.docx
+++ b/papers/report/ync-latex-capstone-master/titlepage.docx
@@ -29,7 +29,16 @@
           <w:sz w:val="52"/>
           <w:szCs w:val="52"/>
         </w:rPr>
-        <w:t>TRANSPARENCY IN THE MACHINE: APPLYING &amp; EVALUATING EXPLAINABLE AI TECHNIQUES IN LEGAL DECISION MAKING</w:t>
+        <w:t>GHOSTS</w:t>
+      </w:r>
+      <w:r>
+        <w:rPr>
+          <w:rFonts w:ascii="Times New Roman" w:hAnsi="Times New Roman" w:cs="Times New Roman"/>
+          <w:b/>
+          <w:sz w:val="52"/>
+          <w:szCs w:val="52"/>
+        </w:rPr>
+        <w:t xml:space="preserve"> IN THE MACHINE: APPLYING &amp; EVALUATING EXPLAINABLE AI TECHNIQUES IN LEGAL DECISION MAKING</w:t>
       </w:r>
     </w:p>
     <w:p>

</xml_diff>